<commit_message>
Task to use Anderson
</commit_message>
<xml_diff>
--- a/Project 1 Report.docx
+++ b/Project 1 Report.docx
@@ -227,293 +227,14 @@
           <w:szCs w:val="24"/>
         </w:rPr>
       </w:pPr>
-      <w:r>
-        <w:rPr>
-          <w:rFonts w:cs="ArialMT"/>
-          <w:sz w:val="24"/>
-          <w:szCs w:val="24"/>
-        </w:rPr>
-        <w:t>Task 2</w:t>
-      </w:r>
-    </w:p>
-    <w:p>
-      <w:pPr>
-        <w:autoSpaceDE w:val="0"/>
-        <w:autoSpaceDN w:val="0"/>
-        <w:adjustRightInd w:val="0"/>
-        <w:spacing w:after="0" w:line="240" w:lineRule="auto"/>
-        <w:rPr>
-          <w:rFonts w:cs="ArialMT"/>
-          <w:sz w:val="24"/>
-          <w:szCs w:val="24"/>
-        </w:rPr>
-      </w:pPr>
-    </w:p>
-    <w:p>
-      <w:pPr>
-        <w:pStyle w:val="ListParagraph"/>
-        <w:numPr>
-          <w:ilvl w:val="0"/>
-          <w:numId w:val="3"/>
-        </w:numPr>
-        <w:autoSpaceDE w:val="0"/>
-        <w:autoSpaceDN w:val="0"/>
-        <w:adjustRightInd w:val="0"/>
-        <w:spacing w:after="0" w:line="240" w:lineRule="auto"/>
-        <w:rPr>
-          <w:rFonts w:cs="ArialMT"/>
-          <w:sz w:val="24"/>
-          <w:szCs w:val="24"/>
-        </w:rPr>
-      </w:pPr>
-      <w:r>
-        <w:rPr>
-          <w:rFonts w:cs="ArialMT"/>
-          <w:sz w:val="24"/>
-          <w:szCs w:val="24"/>
-        </w:rPr>
-        <w:t>Remove the busy waiting loop used whenever a thread shouts and run the task with 5 shouters and 5 shouts per shouter. Then have each thread yield once after shouting and run another test with the same parameters. Note your results and explain your observations.</w:t>
-      </w:r>
-    </w:p>
-    <w:p>
-      <w:pPr>
-        <w:pStyle w:val="ListParagraph"/>
-        <w:autoSpaceDE w:val="0"/>
-        <w:autoSpaceDN w:val="0"/>
-        <w:adjustRightInd w:val="0"/>
-        <w:spacing w:after="0" w:line="240" w:lineRule="auto"/>
-        <w:ind w:left="360"/>
-        <w:rPr>
-          <w:rFonts w:cs="ArialMT"/>
-          <w:sz w:val="24"/>
-          <w:szCs w:val="24"/>
-        </w:rPr>
-      </w:pPr>
-      <w:r>
-        <w:rPr>
-          <w:rFonts w:cs="ArialMT"/>
-          <w:sz w:val="24"/>
-          <w:szCs w:val="24"/>
-        </w:rPr>
-        <w:t>Undo any changes made to accommodate this question before submitting your assignment.</w:t>
-      </w:r>
-      <w:r>
-        <w:rPr>
-          <w:rFonts w:cs="ArialMT"/>
-          <w:sz w:val="24"/>
-          <w:szCs w:val="24"/>
-        </w:rPr>
-        <w:t xml:space="preserve"> </w:t>
-      </w:r>
-    </w:p>
-    <w:p>
-      <w:pPr>
-        <w:pStyle w:val="ListParagraph"/>
-        <w:autoSpaceDE w:val="0"/>
-        <w:autoSpaceDN w:val="0"/>
-        <w:adjustRightInd w:val="0"/>
-        <w:spacing w:after="0" w:line="240" w:lineRule="auto"/>
-        <w:ind w:left="360"/>
-        <w:rPr>
-          <w:rFonts w:cs="ArialMT"/>
-          <w:sz w:val="24"/>
-          <w:szCs w:val="24"/>
-        </w:rPr>
-      </w:pPr>
-    </w:p>
-    <w:p>
-      <w:pPr>
-        <w:pStyle w:val="ListParagraph"/>
-        <w:autoSpaceDE w:val="0"/>
-        <w:autoSpaceDN w:val="0"/>
-        <w:adjustRightInd w:val="0"/>
-        <w:spacing w:after="0" w:line="240" w:lineRule="auto"/>
-        <w:ind w:left="360"/>
-        <w:rPr>
-          <w:rFonts w:cs="ArialMT"/>
-          <w:sz w:val="24"/>
-          <w:szCs w:val="24"/>
-        </w:rPr>
-      </w:pPr>
-      <w:r>
-        <w:rPr>
-          <w:rFonts w:cs="ArialMT"/>
-          <w:sz w:val="24"/>
-          <w:szCs w:val="24"/>
-        </w:rPr>
-        <w:tab/>
-        <w:t>When there were no busy wait loops, the process took 1060 ticks and there were multiple times when the same shouter got back to back shouts.</w:t>
-      </w:r>
-    </w:p>
-    <w:p>
-      <w:pPr>
-        <w:pStyle w:val="ListParagraph"/>
-        <w:autoSpaceDE w:val="0"/>
-        <w:autoSpaceDN w:val="0"/>
-        <w:adjustRightInd w:val="0"/>
-        <w:spacing w:after="0" w:line="240" w:lineRule="auto"/>
-        <w:ind w:left="360"/>
-        <w:rPr>
-          <w:rFonts w:cs="ArialMT"/>
-          <w:sz w:val="24"/>
-          <w:szCs w:val="24"/>
-        </w:rPr>
-      </w:pPr>
-      <w:r>
-        <w:rPr>
-          <w:rFonts w:cs="ArialMT"/>
-          <w:sz w:val="24"/>
-          <w:szCs w:val="24"/>
-        </w:rPr>
-        <w:tab/>
-        <w:t>With a single busy wait loop, the same process took 1350 ticks and there were no back to back shouts from any shouter.</w:t>
-      </w:r>
-    </w:p>
-    <w:p>
-      <w:pPr>
-        <w:pStyle w:val="ListParagraph"/>
-        <w:autoSpaceDE w:val="0"/>
-        <w:autoSpaceDN w:val="0"/>
-        <w:adjustRightInd w:val="0"/>
-        <w:spacing w:after="0" w:line="240" w:lineRule="auto"/>
-        <w:ind w:left="360"/>
-        <w:rPr>
-          <w:rFonts w:cs="ArialMT"/>
-          <w:sz w:val="24"/>
-          <w:szCs w:val="24"/>
-        </w:rPr>
-      </w:pPr>
-    </w:p>
-    <w:p>
-      <w:pPr>
-        <w:pStyle w:val="ListParagraph"/>
-        <w:autoSpaceDE w:val="0"/>
-        <w:autoSpaceDN w:val="0"/>
-        <w:adjustRightInd w:val="0"/>
-        <w:spacing w:after="0" w:line="240" w:lineRule="auto"/>
-        <w:ind w:left="360"/>
-        <w:rPr>
-          <w:rFonts w:cs="ArialMT"/>
-          <w:sz w:val="24"/>
-          <w:szCs w:val="24"/>
-        </w:rPr>
-      </w:pPr>
-    </w:p>
-    <w:p>
-      <w:pPr>
-        <w:pStyle w:val="ListParagraph"/>
-        <w:numPr>
-          <w:ilvl w:val="0"/>
-          <w:numId w:val="3"/>
-        </w:numPr>
-        <w:autoSpaceDE w:val="0"/>
-        <w:autoSpaceDN w:val="0"/>
-        <w:adjustRightInd w:val="0"/>
-        <w:spacing w:after="0" w:line="240" w:lineRule="auto"/>
-        <w:rPr>
-          <w:rFonts w:cs="ArialMT"/>
-          <w:sz w:val="24"/>
-          <w:szCs w:val="24"/>
-        </w:rPr>
-      </w:pPr>
-      <w:r>
-        <w:rPr>
-          <w:rFonts w:cs="ArialMT"/>
-          <w:sz w:val="24"/>
-          <w:szCs w:val="24"/>
-        </w:rPr>
-        <w:t>Temporarily disable your input validation, run a minimum of 5 tests with garbage input, and note the results. How would an end user react to this? Undo any changes made to accommodate this question before submitting your assignment.</w:t>
-      </w:r>
-    </w:p>
-    <w:p>
-      <w:pPr>
-        <w:autoSpaceDE w:val="0"/>
-        <w:autoSpaceDN w:val="0"/>
-        <w:adjustRightInd w:val="0"/>
-        <w:spacing w:after="0" w:line="240" w:lineRule="auto"/>
-        <w:ind w:left="720"/>
-        <w:rPr>
-          <w:rFonts w:cs="ArialMT"/>
-          <w:sz w:val="24"/>
-          <w:szCs w:val="24"/>
-        </w:rPr>
-      </w:pPr>
-      <w:proofErr w:type="gramStart"/>
-      <w:r>
-        <w:rPr>
-          <w:rFonts w:cs="ArialMT"/>
-          <w:sz w:val="24"/>
-          <w:szCs w:val="24"/>
-        </w:rPr>
-        <w:t>Whenever characters are entered as either the number of shouters or the number of shouts, an infinite loop results.</w:t>
-      </w:r>
-      <w:proofErr w:type="gramEnd"/>
-      <w:r>
-        <w:rPr>
-          <w:rFonts w:cs="ArialMT"/>
-          <w:sz w:val="24"/>
-          <w:szCs w:val="24"/>
-        </w:rPr>
-        <w:t xml:space="preserve"> Whenever a character is entered</w:t>
-      </w:r>
-      <w:r>
-        <w:rPr>
-          <w:rFonts w:cs="ArialMT"/>
-          <w:sz w:val="24"/>
-          <w:szCs w:val="24"/>
-        </w:rPr>
-        <w:t xml:space="preserve"> when choosing the task, the program terminates.  Whenever a negative numbered is </w:t>
-      </w:r>
-      <w:r>
-        <w:rPr>
-          <w:rFonts w:cs="ArialMT"/>
-          <w:sz w:val="24"/>
-          <w:szCs w:val="24"/>
-        </w:rPr>
-        <w:t>entered, the program terminates</w:t>
-      </w:r>
-      <w:r>
-        <w:rPr>
-          <w:rFonts w:cs="ArialMT"/>
-          <w:sz w:val="24"/>
-          <w:szCs w:val="24"/>
-        </w:rPr>
-        <w:t>.</w:t>
-      </w:r>
-    </w:p>
-    <w:p>
-      <w:pPr>
-        <w:autoSpaceDE w:val="0"/>
-        <w:autoSpaceDN w:val="0"/>
-        <w:adjustRightInd w:val="0"/>
-        <w:spacing w:after="0" w:line="240" w:lineRule="auto"/>
-        <w:ind w:left="720"/>
-        <w:rPr>
-          <w:rFonts w:cs="ArialMT"/>
-          <w:sz w:val="24"/>
-          <w:szCs w:val="24"/>
-        </w:rPr>
-      </w:pPr>
-    </w:p>
-    <w:p>
-      <w:pPr>
-        <w:autoSpaceDE w:val="0"/>
-        <w:autoSpaceDN w:val="0"/>
-        <w:adjustRightInd w:val="0"/>
-        <w:spacing w:after="0" w:line="240" w:lineRule="auto"/>
-        <w:rPr>
-          <w:rFonts w:cs="ArialMT"/>
-          <w:sz w:val="24"/>
-          <w:szCs w:val="24"/>
-        </w:rPr>
-      </w:pPr>
-      <w:r>
-        <w:rPr>
-          <w:rFonts w:cs="ArialMT"/>
-          <w:sz w:val="24"/>
-          <w:szCs w:val="24"/>
-        </w:rPr>
-        <w:lastRenderedPageBreak/>
+      <w:bookmarkStart w:id="0" w:name="_GoBack"/>
+      <w:bookmarkEnd w:id="0"/>
+      <w:r>
+        <w:rPr>
+          <w:rFonts w:cs="ArialMT"/>
+          <w:sz w:val="24"/>
+          <w:szCs w:val="24"/>
+        </w:rPr>
         <w:t>Task 3</w:t>
       </w:r>
     </w:p>
@@ -648,23 +369,7 @@
           <w:sz w:val="24"/>
           <w:szCs w:val="24"/>
         </w:rPr>
-        <w:t>In your own words, explain how you implemented each task. Did you encounter any bugs? If so,</w:t>
-      </w:r>
-      <w:r>
-        <w:rPr>
-          <w:rFonts w:cs="ArialMT"/>
-          <w:sz w:val="24"/>
-          <w:szCs w:val="24"/>
-        </w:rPr>
-        <w:t xml:space="preserve"> </w:t>
-      </w:r>
-      <w:r>
-        <w:rPr>
-          <w:rFonts w:cs="ArialMT"/>
-          <w:sz w:val="24"/>
-          <w:szCs w:val="24"/>
-        </w:rPr>
-        <w:t>how did you fix them? If you failed to complete any tasks, list them here and briefly explain why.</w:t>
+        <w:t>In your own words, explain how you implemented each task. Did you encounter any bugs? If so, how did you fix them? If you failed to complete any tasks, list them here and briefly explain why.</w:t>
       </w:r>
     </w:p>
     <w:p>
@@ -704,71 +409,7 @@
           <w:sz w:val="24"/>
           <w:szCs w:val="24"/>
         </w:rPr>
-        <w:t xml:space="preserve">I used a </w:t>
-      </w:r>
-      <w:proofErr w:type="spellStart"/>
-      <w:r>
-        <w:rPr>
-          <w:sz w:val="24"/>
-          <w:szCs w:val="24"/>
-        </w:rPr>
-        <w:t>struct</w:t>
-      </w:r>
-      <w:proofErr w:type="spellEnd"/>
-      <w:r>
-        <w:rPr>
-          <w:sz w:val="24"/>
-          <w:szCs w:val="24"/>
-        </w:rPr>
-        <w:t xml:space="preserve"> and typecasting to pass the data to the function. I then used the random number generator to randomly pick with thread to run next. If thread 1 randomly chose a number that was not 1, the problem would call </w:t>
-      </w:r>
-      <w:proofErr w:type="spellStart"/>
-      <w:r>
-        <w:rPr>
-          <w:sz w:val="24"/>
-          <w:szCs w:val="24"/>
-        </w:rPr>
-        <w:t>currentThread</w:t>
-      </w:r>
-      <w:proofErr w:type="spellEnd"/>
-      <w:r>
-        <w:rPr>
-          <w:sz w:val="24"/>
-          <w:szCs w:val="24"/>
-        </w:rPr>
-        <w:t>-&gt;</w:t>
-      </w:r>
-      <w:proofErr w:type="gramStart"/>
-      <w:r>
-        <w:rPr>
-          <w:sz w:val="24"/>
-          <w:szCs w:val="24"/>
-        </w:rPr>
-        <w:t>Yield(</w:t>
-      </w:r>
-      <w:proofErr w:type="gramEnd"/>
-      <w:r>
-        <w:rPr>
-          <w:sz w:val="24"/>
-          <w:szCs w:val="24"/>
-        </w:rPr>
-        <w:t xml:space="preserve">). I then called a while loop to randomly shout output until the limit was reached. I learned how to </w:t>
-      </w:r>
-      <w:proofErr w:type="spellStart"/>
-      <w:r>
-        <w:rPr>
-          <w:sz w:val="24"/>
-          <w:szCs w:val="24"/>
-        </w:rPr>
-        <w:t>used</w:t>
-      </w:r>
-      <w:proofErr w:type="spellEnd"/>
-      <w:r>
-        <w:rPr>
-          <w:sz w:val="24"/>
-          <w:szCs w:val="24"/>
-        </w:rPr>
-        <w:t xml:space="preserve"> the random number generator in Nachos</w:t>
+        <w:t>I used a struct and typecasting to pass the data to the function. I then used the random number generator to randomly pick with thread to run next. If thread 1 randomly chose a number that was not 1, the problem would call currentThread-&gt;Yield(). I then called a while loop to randomly shout output until the limit was reached. I learned how to used the random number generator in Nachos</w:t>
       </w:r>
     </w:p>
     <w:p>
@@ -788,8 +429,6 @@
           <w:szCs w:val="24"/>
         </w:rPr>
       </w:pPr>
-      <w:bookmarkStart w:id="0" w:name="_GoBack"/>
-      <w:bookmarkEnd w:id="0"/>
       <w:r>
         <w:rPr>
           <w:rFonts w:cs="ArialMT"/>
@@ -874,6 +513,7 @@
           <w:sz w:val="24"/>
           <w:szCs w:val="24"/>
         </w:rPr>
+        <w:lastRenderedPageBreak/>
         <w:t>How to simulate busy-wait loops</w:t>
       </w:r>
     </w:p>

</xml_diff>